<commit_message>
BugFix: Setze Kürzel N bei Vorrücken nicht möglich
</commit_message>
<xml_diff>
--- a/Anleitungen und Vorgehensweisen/Anleitung zum Übertragen der Noten aus diNo in die WinSD.docx
+++ b/Anleitungen und Vorgehensweisen/Anleitung zum Übertragen der Noten aus diNo in die WinSD.docx
@@ -17,8 +17,36 @@
           <w:sz w:val="28"/>
           <w:szCs w:val="28"/>
         </w:rPr>
-        <w:t>Anleitung zum Übertragen der Noten aus diNo in die WinSD</w:t>
-      </w:r>
+        <w:t xml:space="preserve">Anleitung zum Übertragen der Noten aus </w:t>
+      </w:r>
+      <w:proofErr w:type="spellStart"/>
+      <w:r>
+        <w:rPr>
+          <w:b/>
+          <w:sz w:val="28"/>
+          <w:szCs w:val="28"/>
+        </w:rPr>
+        <w:t>diNo</w:t>
+      </w:r>
+      <w:proofErr w:type="spellEnd"/>
+      <w:r>
+        <w:rPr>
+          <w:b/>
+          <w:sz w:val="28"/>
+          <w:szCs w:val="28"/>
+        </w:rPr>
+        <w:t xml:space="preserve"> in die </w:t>
+      </w:r>
+      <w:proofErr w:type="spellStart"/>
+      <w:r>
+        <w:rPr>
+          <w:b/>
+          <w:sz w:val="28"/>
+          <w:szCs w:val="28"/>
+        </w:rPr>
+        <w:t>WinSD</w:t>
+      </w:r>
+      <w:proofErr w:type="spellEnd"/>
       <w:r>
         <w:rPr>
           <w:b/>
@@ -85,24 +113,48 @@
         <w:contextualSpacing w:val="0"/>
       </w:pPr>
       <w:r>
-        <w:t>Sage den Sekretärinnen, dass nun bis zum Abschluss der Aktion keine Änderungen in der WinSD gemacht werden können (lesen ist ok, aber am Ende wird die Datenbank vollständig ersetzt, d. h. alle Änderungen wären sowieso verloren).</w:t>
-      </w:r>
-    </w:p>
-    <w:p>
-      <w:pPr>
-        <w:pStyle w:val="Listenabsatz"/>
-        <w:numPr>
-          <w:ilvl w:val="1"/>
-          <w:numId w:val="1"/>
-        </w:numPr>
-        <w:ind w:left="993" w:hanging="284"/>
-        <w:contextualSpacing w:val="0"/>
-      </w:pPr>
-      <w:r>
-        <w:t>Besorge die Datei sd.df1 der WinSD (=OMNIS Datenbankdatei) und das zugehörige Passwort samt dem Benutzernamen (i.d.R. Verwalter)</w:t>
-      </w:r>
-      <w:r>
-        <w:t>. Diese Datei wird benötigt, damit diNo die aktuellen Fächerspiegel auslesen kann (d.h. auch die Reihenfolge, in welcher die Fächer in die Im-/Exportdatei geschrieben werden müssen)</w:t>
+        <w:t xml:space="preserve">Sage den Sekretärinnen, dass nun bis zum Abschluss der Aktion keine Änderungen in der </w:t>
+      </w:r>
+      <w:proofErr w:type="spellStart"/>
+      <w:r>
+        <w:t>WinSD</w:t>
+      </w:r>
+      <w:proofErr w:type="spellEnd"/>
+      <w:r>
+        <w:t xml:space="preserve"> gemacht werden können (lesen ist ok, aber am Ende wird die Datenbank vollständig ersetzt, d. h. alle Änderungen wären sowieso verloren).</w:t>
+      </w:r>
+    </w:p>
+    <w:p>
+      <w:pPr>
+        <w:pStyle w:val="Listenabsatz"/>
+        <w:numPr>
+          <w:ilvl w:val="1"/>
+          <w:numId w:val="1"/>
+        </w:numPr>
+        <w:ind w:left="993" w:hanging="284"/>
+        <w:contextualSpacing w:val="0"/>
+      </w:pPr>
+      <w:r>
+        <w:t xml:space="preserve">Besorge die Datei sd.df1 der </w:t>
+      </w:r>
+      <w:proofErr w:type="spellStart"/>
+      <w:r>
+        <w:t>WinSD</w:t>
+      </w:r>
+      <w:proofErr w:type="spellEnd"/>
+      <w:r>
+        <w:t xml:space="preserve"> (=OMNIS Datenbankdatei) und das zugehörige Passwort samt dem Benutzernamen (i.d.R. Verwalter)</w:t>
+      </w:r>
+      <w:r>
+        <w:t xml:space="preserve">. Diese Datei wird benötigt, damit </w:t>
+      </w:r>
+      <w:proofErr w:type="spellStart"/>
+      <w:r>
+        <w:t>diNo</w:t>
+      </w:r>
+      <w:proofErr w:type="spellEnd"/>
+      <w:r>
+        <w:t xml:space="preserve"> die aktuellen Fächerspiegel auslesen kann (d.h. auch die Reihenfolge, in welcher die Fächer in die Im-/Exportdatei geschrieben werden müssen)</w:t>
       </w:r>
       <w:r>
         <w:t>. Unbedingt Sicherungskopie dieser Datei erstellen!</w:t>
@@ -119,7 +171,15 @@
         <w:contextualSpacing w:val="0"/>
       </w:pPr>
       <w:r>
-        <w:t>Installiere den OMNIS ODBC Treiber aus dem Unterordner /OMNISDB des GitHub-Verzeichnisses (ohne Patches funktioniert es auch)</w:t>
+        <w:t xml:space="preserve">Installiere den OMNIS ODBC Treiber aus dem Unterordner /OMNISDB des </w:t>
+      </w:r>
+      <w:proofErr w:type="spellStart"/>
+      <w:r>
+        <w:t>GitHub</w:t>
+      </w:r>
+      <w:proofErr w:type="spellEnd"/>
+      <w:r>
+        <w:t>-Verzeichnisses (ohne Patches funktioniert es auch)</w:t>
       </w:r>
       <w:r>
         <w:t>. (Sollte vorhanden sein.)</w:t>
@@ -145,7 +205,23 @@
         <w:t xml:space="preserve"> starten) mit demselben Namen eingerichtet werden!). Benutzername und Passwort für die OMNIS Datenbank sind nötig!</w:t>
       </w:r>
       <w:r>
-        <w:t xml:space="preserve"> Der Data Source Name sollte sd sein, ansonsten muss im diNo-Quellcode der Neue eingetragen werden.</w:t>
+        <w:t xml:space="preserve"> Der Data Source Name sollte </w:t>
+      </w:r>
+      <w:proofErr w:type="spellStart"/>
+      <w:r>
+        <w:t>sd</w:t>
+      </w:r>
+      <w:proofErr w:type="spellEnd"/>
+      <w:r>
+        <w:t xml:space="preserve"> sein, ansonsten muss im </w:t>
+      </w:r>
+      <w:proofErr w:type="spellStart"/>
+      <w:r>
+        <w:t>diNo</w:t>
+      </w:r>
+      <w:proofErr w:type="spellEnd"/>
+      <w:r>
+        <w:t>-Quellcode der Neue eingetragen werden.</w:t>
       </w:r>
       <w:r>
         <w:t xml:space="preserve"> (Sollte vorhanden sein.)</w:t>
@@ -210,7 +286,15 @@
         <w:contextualSpacing w:val="0"/>
       </w:pPr>
       <w:r>
-        <w:t>Sorge dafür, dass die diNo-Datenbank aktuell ist</w:t>
+        <w:t xml:space="preserve">Sorge dafür, dass die </w:t>
+      </w:r>
+      <w:proofErr w:type="spellStart"/>
+      <w:r>
+        <w:t>diNo</w:t>
+      </w:r>
+      <w:proofErr w:type="spellEnd"/>
+      <w:r>
+        <w:t>-Datenbank aktuell ist</w:t>
       </w:r>
     </w:p>
     <w:p>
@@ -245,24 +329,60 @@
       </w:pPr>
       <w:r>
         <w:lastRenderedPageBreak/>
-        <w:t>Exportiere die vorbereiteten leeren Zeugnisse aus WinSD</w:t>
-      </w:r>
-    </w:p>
-    <w:p>
-      <w:pPr>
-        <w:pStyle w:val="Listenabsatz"/>
-        <w:numPr>
-          <w:ilvl w:val="1"/>
-          <w:numId w:val="1"/>
-        </w:numPr>
-        <w:ind w:left="993" w:hanging="284"/>
-        <w:contextualSpacing w:val="0"/>
-      </w:pPr>
-      <w:r>
-        <w:t xml:space="preserve">Starte WinSD </w:t>
-      </w:r>
-      <w:r>
-        <w:t xml:space="preserve">über die Verknüpfung „Schulverwaltung“ (evtl. vorher anpassen, damit der Pfad stimmt) </w:t>
+        <w:t xml:space="preserve">Exportiere die vorbereiteten leeren Zeugnisse aus </w:t>
+      </w:r>
+      <w:proofErr w:type="spellStart"/>
+      <w:r>
+        <w:t>WinSD</w:t>
+      </w:r>
+      <w:proofErr w:type="spellEnd"/>
+    </w:p>
+    <w:p>
+      <w:pPr>
+        <w:pStyle w:val="Listenabsatz"/>
+        <w:numPr>
+          <w:ilvl w:val="1"/>
+          <w:numId w:val="1"/>
+        </w:numPr>
+        <w:contextualSpacing w:val="0"/>
+      </w:pPr>
+      <w:bookmarkStart w:id="0" w:name="_GoBack"/>
+      <w:bookmarkEnd w:id="0"/>
+      <w:r>
+        <w:t xml:space="preserve">Starte </w:t>
+      </w:r>
+      <w:proofErr w:type="spellStart"/>
+      <w:r>
+        <w:t>WinSD</w:t>
+      </w:r>
+      <w:proofErr w:type="spellEnd"/>
+      <w:r>
+        <w:t xml:space="preserve"> </w:t>
+      </w:r>
+      <w:r>
+        <w:t>über die Verknüpfung „Schulverwaltung“ (evtl. vorher anpassen, damit der Pfad stimmt</w:t>
+      </w:r>
+      <w:r>
+        <w:t xml:space="preserve">: </w:t>
+      </w:r>
+      <w:proofErr w:type="spellStart"/>
+      <w:r>
+        <w:t>net</w:t>
+      </w:r>
+      <w:proofErr w:type="spellEnd"/>
+      <w:r>
+        <w:t xml:space="preserve"> </w:t>
+      </w:r>
+      <w:proofErr w:type="spellStart"/>
+      <w:r>
+        <w:t>use</w:t>
+      </w:r>
+      <w:proofErr w:type="spellEnd"/>
+      <w:r>
+        <w:t xml:space="preserve"> X: \\192.168.234.2\Sekretariat</w:t>
+      </w:r>
+      <w:r>
+        <w:t xml:space="preserve">) </w:t>
       </w:r>
       <w:r>
         <w:t>und gib das Passwort ein</w:t>
@@ -279,21 +399,37 @@
         <w:contextualSpacing w:val="0"/>
       </w:pPr>
       <w:r>
-        <w:t>Schalte mit Klick auf Datei -&gt; Pflegemenu den Menueintrag Pflege frei</w:t>
-      </w:r>
-    </w:p>
-    <w:p>
-      <w:pPr>
-        <w:pStyle w:val="Listenabsatz"/>
-        <w:numPr>
-          <w:ilvl w:val="1"/>
-          <w:numId w:val="1"/>
-        </w:numPr>
-        <w:ind w:left="993" w:hanging="284"/>
-        <w:contextualSpacing w:val="0"/>
-      </w:pPr>
-      <w:r>
-        <w:t>Schalte mit Klick auf Pflege-&gt; Dienstprogramme-Menü den Menueintrag Dienstprogramme frei</w:t>
+        <w:t xml:space="preserve">Schalte mit Klick auf Datei -&gt; Pflegemenu den </w:t>
+      </w:r>
+      <w:proofErr w:type="spellStart"/>
+      <w:r>
+        <w:t>Menueintrag</w:t>
+      </w:r>
+      <w:proofErr w:type="spellEnd"/>
+      <w:r>
+        <w:t xml:space="preserve"> Pflege frei</w:t>
+      </w:r>
+    </w:p>
+    <w:p>
+      <w:pPr>
+        <w:pStyle w:val="Listenabsatz"/>
+        <w:numPr>
+          <w:ilvl w:val="1"/>
+          <w:numId w:val="1"/>
+        </w:numPr>
+        <w:ind w:left="993" w:hanging="284"/>
+        <w:contextualSpacing w:val="0"/>
+      </w:pPr>
+      <w:r>
+        <w:t xml:space="preserve">Schalte mit Klick auf Pflege-&gt; Dienstprogramme-Menü den </w:t>
+      </w:r>
+      <w:proofErr w:type="spellStart"/>
+      <w:r>
+        <w:t>Menueintrag</w:t>
+      </w:r>
+      <w:proofErr w:type="spellEnd"/>
+      <w:r>
+        <w:t xml:space="preserve"> Dienstprogramme frei</w:t>
       </w:r>
     </w:p>
     <w:p>
@@ -321,21 +457,45 @@
         <w:contextualSpacing w:val="0"/>
       </w:pPr>
       <w:r>
-        <w:t>Wähle Delimited (tabs)</w:t>
-      </w:r>
-    </w:p>
-    <w:p>
-      <w:pPr>
-        <w:pStyle w:val="Listenabsatz"/>
-        <w:numPr>
-          <w:ilvl w:val="1"/>
-          <w:numId w:val="1"/>
-        </w:numPr>
-        <w:ind w:left="993" w:hanging="284"/>
-        <w:contextualSpacing w:val="0"/>
-      </w:pPr>
-      <w:r>
-        <w:t>Klicke im Hauptmenu oben Datenexport -&gt;Felder von Dateiformat laden und wähle das Datenformat DZeugnis. Die Ansicht im Exportfenster sollte sich dann in etwa wie folgt ändern:</w:t>
+        <w:t xml:space="preserve">Wähle </w:t>
+      </w:r>
+      <w:proofErr w:type="spellStart"/>
+      <w:r>
+        <w:t>Delimited</w:t>
+      </w:r>
+      <w:proofErr w:type="spellEnd"/>
+      <w:r>
+        <w:t xml:space="preserve"> (</w:t>
+      </w:r>
+      <w:proofErr w:type="spellStart"/>
+      <w:r>
+        <w:t>tabs</w:t>
+      </w:r>
+      <w:proofErr w:type="spellEnd"/>
+      <w:r>
+        <w:t>)</w:t>
+      </w:r>
+    </w:p>
+    <w:p>
+      <w:pPr>
+        <w:pStyle w:val="Listenabsatz"/>
+        <w:numPr>
+          <w:ilvl w:val="1"/>
+          <w:numId w:val="1"/>
+        </w:numPr>
+        <w:ind w:left="993" w:hanging="284"/>
+        <w:contextualSpacing w:val="0"/>
+      </w:pPr>
+      <w:r>
+        <w:t xml:space="preserve">Klicke im Hauptmenu oben Datenexport -&gt;Felder von Dateiformat laden und wähle das Datenformat </w:t>
+      </w:r>
+      <w:proofErr w:type="spellStart"/>
+      <w:r>
+        <w:t>DZeugnis</w:t>
+      </w:r>
+      <w:proofErr w:type="spellEnd"/>
+      <w:r>
+        <w:t>. Die Ansicht im Exportfenster sollte sich dann in etwa wie folgt ändern:</w:t>
       </w:r>
     </w:p>
     <w:p>
@@ -417,21 +577,58 @@
         <w:contextualSpacing w:val="0"/>
       </w:pPr>
       <w:r>
-        <w:t>Exportiere Zeugnisse aus diNo</w:t>
-      </w:r>
-    </w:p>
-    <w:p>
-      <w:pPr>
-        <w:pStyle w:val="Listenabsatz"/>
-        <w:numPr>
-          <w:ilvl w:val="1"/>
-          <w:numId w:val="1"/>
-        </w:numPr>
-        <w:ind w:left="993" w:hanging="284"/>
-        <w:contextualSpacing w:val="0"/>
-      </w:pPr>
-      <w:r>
-        <w:t xml:space="preserve">Gib in diNo (Form1 beim entsprechenden Menupunkt) den Dateinamen als source und einen neuen Dateinamen als target an und kompiliere neu. </w:t>
+        <w:t xml:space="preserve">Exportiere Zeugnisse aus </w:t>
+      </w:r>
+      <w:proofErr w:type="spellStart"/>
+      <w:r>
+        <w:t>diNo</w:t>
+      </w:r>
+      <w:proofErr w:type="spellEnd"/>
+    </w:p>
+    <w:p>
+      <w:pPr>
+        <w:pStyle w:val="Listenabsatz"/>
+        <w:numPr>
+          <w:ilvl w:val="1"/>
+          <w:numId w:val="1"/>
+        </w:numPr>
+        <w:ind w:left="993" w:hanging="284"/>
+        <w:contextualSpacing w:val="0"/>
+      </w:pPr>
+      <w:r>
+        <w:t xml:space="preserve">Gib in </w:t>
+      </w:r>
+      <w:proofErr w:type="spellStart"/>
+      <w:r>
+        <w:t>diNo</w:t>
+      </w:r>
+      <w:proofErr w:type="spellEnd"/>
+      <w:r>
+        <w:t xml:space="preserve"> (Form1 beim entsprechenden </w:t>
+      </w:r>
+      <w:proofErr w:type="spellStart"/>
+      <w:r>
+        <w:t>Menupunkt</w:t>
+      </w:r>
+      <w:proofErr w:type="spellEnd"/>
+      <w:r>
+        <w:t xml:space="preserve">) den Dateinamen als </w:t>
+      </w:r>
+      <w:proofErr w:type="spellStart"/>
+      <w:r>
+        <w:t>source</w:t>
+      </w:r>
+      <w:proofErr w:type="spellEnd"/>
+      <w:r>
+        <w:t xml:space="preserve"> und einen neuen Dateinamen als </w:t>
+      </w:r>
+      <w:proofErr w:type="spellStart"/>
+      <w:r>
+        <w:t>target</w:t>
+      </w:r>
+      <w:proofErr w:type="spellEnd"/>
+      <w:r>
+        <w:t xml:space="preserve"> an und kompiliere neu. </w:t>
       </w:r>
     </w:p>
     <w:p>
@@ -459,7 +656,15 @@
         <w:contextualSpacing w:val="0"/>
       </w:pPr>
       <w:r>
-        <w:t>Starte diNo (Form1), wähle den korrekten Zeitpunkt (z. B. Halbjahr für Zwischenzeugnisse) und klicke auf Notenexport.</w:t>
+        <w:t xml:space="preserve">Starte </w:t>
+      </w:r>
+      <w:proofErr w:type="spellStart"/>
+      <w:r>
+        <w:t>diNo</w:t>
+      </w:r>
+      <w:proofErr w:type="spellEnd"/>
+      <w:r>
+        <w:t xml:space="preserve"> (Form1), wähle den korrekten Zeitpunkt (z. B. Halbjahr für Zwischenzeugnisse) und klicke auf Notenexport.</w:t>
       </w:r>
     </w:p>
     <w:p>
@@ -552,8 +757,13 @@
         <w:contextualSpacing w:val="0"/>
       </w:pPr>
       <w:r>
-        <w:t>Importiere Zeugnisse in WinSD</w:t>
-      </w:r>
+        <w:t xml:space="preserve">Importiere Zeugnisse in </w:t>
+      </w:r>
+      <w:proofErr w:type="spellStart"/>
+      <w:r>
+        <w:t>WinSD</w:t>
+      </w:r>
+      <w:proofErr w:type="spellEnd"/>
     </w:p>
     <w:p>
       <w:pPr>
@@ -580,7 +790,39 @@
         <w:contextualSpacing w:val="0"/>
       </w:pPr>
       <w:r>
-        <w:t xml:space="preserve">Klicke dieses Mal auf Import und wähle wieder Delimited(tabs), die soeben von diNo neu erzeugte Datei das Datenformat DZeugnis </w:t>
+        <w:t xml:space="preserve">Klicke dieses Mal auf Import und wähle wieder </w:t>
+      </w:r>
+      <w:proofErr w:type="spellStart"/>
+      <w:r>
+        <w:t>Delimited</w:t>
+      </w:r>
+      <w:proofErr w:type="spellEnd"/>
+      <w:r>
+        <w:t>(</w:t>
+      </w:r>
+      <w:proofErr w:type="spellStart"/>
+      <w:r>
+        <w:t>tabs</w:t>
+      </w:r>
+      <w:proofErr w:type="spellEnd"/>
+      <w:r>
+        <w:t xml:space="preserve">), die soeben von </w:t>
+      </w:r>
+      <w:proofErr w:type="spellStart"/>
+      <w:r>
+        <w:t>diNo</w:t>
+      </w:r>
+      <w:proofErr w:type="spellEnd"/>
+      <w:r>
+        <w:t xml:space="preserve"> neu erzeugte Datei das Datenformat </w:t>
+      </w:r>
+      <w:proofErr w:type="spellStart"/>
+      <w:r>
+        <w:t>DZeugnis</w:t>
+      </w:r>
+      <w:proofErr w:type="spellEnd"/>
+      <w:r>
+        <w:t xml:space="preserve"> </w:t>
       </w:r>
     </w:p>
     <w:p>
@@ -769,26 +1011,63 @@
         <w:t>Kontrolliere Stichproben der übertragenen Noten (z. B. einen Schüler aus der FOS 11, FOS 12 (mit fortgeführtem Französisch), FOS 13 sowie BOS 12 und BOS 13 (verschiedene Fachrichtungen).</w:t>
       </w:r>
       <w:r>
-        <w:t xml:space="preserve"> Beende danach die WinSD-Software.</w:t>
-      </w:r>
-    </w:p>
-    <w:p>
-      <w:pPr>
-        <w:pStyle w:val="Listenabsatz"/>
-        <w:numPr>
-          <w:ilvl w:val="1"/>
-          <w:numId w:val="1"/>
-        </w:numPr>
-        <w:contextualSpacing w:val="0"/>
-      </w:pPr>
-      <w:r>
-        <w:t>Betrachte das geschriebene LogFile. In der Regel finden sich dort ein paar Einträge über nicht gefundene Kurse, z. B. bei Schülern, die laut diNo nicht in Französisch sind, laut WinSD aber schon. Diese Schüler müssen dann ggf. manuell korrigiert werden. Wenn es ganz dumm läuft, haben die Sekretärinnen sich wieder ein Fächerkürzel ausgedacht, welches diNo nicht versteht. Dann muss dies ins Mapping (Quellcode) aufgenommen werden und dann der Import noch einmal gemacht werden.</w:t>
-      </w:r>
-    </w:p>
-    <w:p>
-      <w:bookmarkStart w:id="0" w:name="_GoBack"/>
-      <w:bookmarkEnd w:id="0"/>
-    </w:p>
+        <w:t xml:space="preserve"> Beende danach die </w:t>
+      </w:r>
+      <w:proofErr w:type="spellStart"/>
+      <w:r>
+        <w:t>WinSD</w:t>
+      </w:r>
+      <w:proofErr w:type="spellEnd"/>
+      <w:r>
+        <w:t>-Software.</w:t>
+      </w:r>
+    </w:p>
+    <w:p>
+      <w:pPr>
+        <w:pStyle w:val="Listenabsatz"/>
+        <w:numPr>
+          <w:ilvl w:val="1"/>
+          <w:numId w:val="1"/>
+        </w:numPr>
+        <w:contextualSpacing w:val="0"/>
+      </w:pPr>
+      <w:r>
+        <w:t xml:space="preserve">Betrachte das geschriebene </w:t>
+      </w:r>
+      <w:proofErr w:type="spellStart"/>
+      <w:r>
+        <w:t>LogFile</w:t>
+      </w:r>
+      <w:proofErr w:type="spellEnd"/>
+      <w:r>
+        <w:t xml:space="preserve">. In der Regel finden sich dort ein paar Einträge über nicht gefundene Kurse, z. B. bei Schülern, die laut </w:t>
+      </w:r>
+      <w:proofErr w:type="spellStart"/>
+      <w:r>
+        <w:t>diNo</w:t>
+      </w:r>
+      <w:proofErr w:type="spellEnd"/>
+      <w:r>
+        <w:t xml:space="preserve"> nicht in Französisch sind, laut </w:t>
+      </w:r>
+      <w:proofErr w:type="spellStart"/>
+      <w:r>
+        <w:t>WinSD</w:t>
+      </w:r>
+      <w:proofErr w:type="spellEnd"/>
+      <w:r>
+        <w:t xml:space="preserve"> aber schon. Diese Schüler müssen dann ggf. manuell korrigiert werden. Wenn es ganz dumm läuft, haben die Sekretärinnen sich wieder ein Fächerkürzel ausgedacht, welches </w:t>
+      </w:r>
+      <w:proofErr w:type="spellStart"/>
+      <w:r>
+        <w:t>diNo</w:t>
+      </w:r>
+      <w:proofErr w:type="spellEnd"/>
+      <w:r>
+        <w:t xml:space="preserve"> nicht versteht. Dann muss dies ins Mapping (Quellcode) aufgenommen werden und dann der Import noch einmal gemacht werden.</w:t>
+      </w:r>
+    </w:p>
+    <w:p/>
     <w:sectPr>
       <w:pgSz w:w="11906" w:h="16838"/>
       <w:pgMar w:top="1417" w:right="1417" w:bottom="1134" w:left="1276" w:header="708" w:footer="708" w:gutter="0"/>

</xml_diff>